<commit_message>
Explicitly state depth values are in meters
</commit_message>
<xml_diff>
--- a/tradeoffs/Management scenarios/Readme for Mgmt_scenarios_shift_effort_v3.docx
+++ b/tradeoffs/Management scenarios/Readme for Mgmt_scenarios_shift_effort_v3.docx
@@ -41,8 +41,6 @@
       <w:r>
         <w:t>n</w:t>
       </w:r>
-      <w:bookmarkStart w:id="0" w:name="_GoBack"/>
-      <w:bookmarkEnd w:id="0"/>
       <w:r>
         <w:t xml:space="preserve">d </w:t>
       </w:r>
@@ -383,19 +381,13 @@
       </w:r>
       <w:proofErr w:type="spellEnd"/>
       <w:r>
-        <w:t>: NULL, or a</w:t>
-      </w:r>
-      <w:r>
-        <w:t xml:space="preserve"> data frame with 3 columns: crab </w:t>
+        <w:t xml:space="preserve">: NULL, or a data frame with 3 columns: crab </w:t>
       </w:r>
       <w:r>
         <w:t>season</w:t>
       </w:r>
       <w:r>
-        <w:t>, region, and the associated start date.</w:t>
-      </w:r>
-      <w:r>
-        <w:t xml:space="preserve"> If NULL, then these values will be Nov 10 for </w:t>
+        <w:t xml:space="preserve">, region, and the associated start date. If NULL, then these values will be Nov 10 for </w:t>
       </w:r>
       <w:proofErr w:type="spellStart"/>
       <w:r>
@@ -831,6 +823,9 @@
       <w:r>
         <w:t>This method can happen in tandem with percent reduction</w:t>
       </w:r>
+      <w:r>
+        <w:t>. The provided depth value(s) are in meters</w:t>
+      </w:r>
     </w:p>
     <w:p>
       <w:pPr>
@@ -873,34 +868,41 @@
       <w:r>
         <w:t xml:space="preserve">Get our </w:t>
       </w:r>
+      <w:commentRangeStart w:id="0"/>
       <w:commentRangeStart w:id="1"/>
+      <w:r>
+        <w:t>3 ‘types’ of effort</w:t>
+      </w:r>
+      <w:commentRangeEnd w:id="0"/>
+      <w:r>
+        <w:rPr>
+          <w:rStyle w:val="CommentReference"/>
+        </w:rPr>
+        <w:commentReference w:id="0"/>
+      </w:r>
+      <w:commentRangeEnd w:id="1"/>
+      <w:r>
+        <w:rPr>
+          <w:rStyle w:val="CommentReference"/>
+        </w:rPr>
+        <w:commentReference w:id="1"/>
+      </w:r>
+      <w:r>
+        <w:t xml:space="preserve">: 1) effort to redistribute with ‘base values’ (see below), 2) </w:t>
+      </w:r>
       <w:commentRangeStart w:id="2"/>
-      <w:r>
-        <w:t>3 ‘types’ of effort</w:t>
-      </w:r>
-      <w:commentRangeEnd w:id="1"/>
-      <w:r>
-        <w:rPr>
-          <w:rStyle w:val="CommentReference"/>
-        </w:rPr>
-        <w:commentReference w:id="1"/>
-      </w:r>
-      <w:commentRangeEnd w:id="2"/>
-      <w:r>
-        <w:rPr>
-          <w:rStyle w:val="CommentReference"/>
-        </w:rPr>
-        <w:commentReference w:id="2"/>
-      </w:r>
-      <w:r>
-        <w:t xml:space="preserve">: 1) effort to redistribute with ‘base values’ (see below), 2) </w:t>
-      </w:r>
       <w:commentRangeStart w:id="3"/>
       <w:commentRangeStart w:id="4"/>
-      <w:commentRangeStart w:id="5"/>
       <w:r>
         <w:t>effort to redistribute without ‘base values’</w:t>
       </w:r>
+      <w:commentRangeEnd w:id="2"/>
+      <w:r>
+        <w:rPr>
+          <w:rStyle w:val="CommentReference"/>
+        </w:rPr>
+        <w:commentReference w:id="2"/>
+      </w:r>
       <w:commentRangeEnd w:id="3"/>
       <w:r>
         <w:rPr>
@@ -914,13 +916,6 @@
           <w:rStyle w:val="CommentReference"/>
         </w:rPr>
         <w:commentReference w:id="4"/>
-      </w:r>
-      <w:commentRangeEnd w:id="5"/>
-      <w:r>
-        <w:rPr>
-          <w:rStyle w:val="CommentReference"/>
-        </w:rPr>
-        <w:commentReference w:id="5"/>
       </w:r>
       <w:r>
         <w:t>, and 3) effort that does not need to be redistributed (e.g. effort that occurred after the management start date when using the “pile” method)</w:t>
@@ -995,94 +990,94 @@
           <w:numId w:val="1"/>
         </w:numPr>
       </w:pPr>
+      <w:commentRangeStart w:id="5"/>
       <w:commentRangeStart w:id="6"/>
+      <w:r>
+        <w:t>For year-month-regions that data has been shifted into but that do not have base values, the data is not redistributed spatially</w:t>
+      </w:r>
+      <w:commentRangeEnd w:id="5"/>
+      <w:r>
+        <w:rPr>
+          <w:rStyle w:val="CommentReference"/>
+        </w:rPr>
+        <w:commentReference w:id="5"/>
+      </w:r>
+      <w:commentRangeEnd w:id="6"/>
+      <w:r>
+        <w:rPr>
+          <w:rStyle w:val="CommentReference"/>
+        </w:rPr>
+        <w:commentReference w:id="6"/>
+      </w:r>
+    </w:p>
+    <w:p>
+      <w:pPr>
+        <w:pStyle w:val="ListParagraph"/>
+        <w:numPr>
+          <w:ilvl w:val="2"/>
+          <w:numId w:val="1"/>
+        </w:numPr>
+      </w:pPr>
+      <w:r>
+        <w:t xml:space="preserve">Final steps: Combine our three ‘types’ of effort, and group/sum by </w:t>
+      </w:r>
+      <w:proofErr w:type="spellStart"/>
+      <w:r>
+        <w:t>crab_year</w:t>
+      </w:r>
+      <w:proofErr w:type="spellEnd"/>
+      <w:r>
+        <w:t xml:space="preserve">, GRID5KM_ID, Region, </w:t>
+      </w:r>
+      <w:proofErr w:type="spellStart"/>
+      <w:r>
+        <w:t>year_month</w:t>
+      </w:r>
+      <w:proofErr w:type="spellEnd"/>
+      <w:r>
+        <w:t xml:space="preserve">, </w:t>
+      </w:r>
+      <w:r>
+        <w:t xml:space="preserve">and </w:t>
+      </w:r>
+      <w:proofErr w:type="spellStart"/>
+      <w:r>
+        <w:t>date_record</w:t>
+      </w:r>
+      <w:proofErr w:type="spellEnd"/>
+      <w:r>
+        <w:t>.</w:t>
+      </w:r>
+    </w:p>
+    <w:p>
+      <w:pPr>
+        <w:pStyle w:val="ListParagraph"/>
+        <w:numPr>
+          <w:ilvl w:val="2"/>
+          <w:numId w:val="1"/>
+        </w:numPr>
+      </w:pPr>
+      <w:r>
+        <w:t xml:space="preserve">NOTE: because we are working with daily effort values but redistributing based on month, effort that is redistributed according to both the spatial and temporal patterns of the base values, within each year-month. This could be avoided by determining base values/redistributing by day, but this seems like it could </w:t>
+      </w:r>
       <w:commentRangeStart w:id="7"/>
-      <w:r>
-        <w:t>For year-month-regions that data has been shifted into but that do not have base values, the data is not redistributed spatially</w:t>
-      </w:r>
-      <w:commentRangeEnd w:id="6"/>
+      <w:commentRangeStart w:id="8"/>
+      <w:r>
+        <w:t>raise more problems</w:t>
+      </w:r>
+      <w:commentRangeEnd w:id="7"/>
       <w:r>
         <w:rPr>
           <w:rStyle w:val="CommentReference"/>
         </w:rPr>
-        <w:commentReference w:id="6"/>
-      </w:r>
-      <w:commentRangeEnd w:id="7"/>
+        <w:commentReference w:id="7"/>
+      </w:r>
+      <w:commentRangeEnd w:id="8"/>
       <w:r>
         <w:rPr>
           <w:rStyle w:val="CommentReference"/>
         </w:rPr>
-        <w:commentReference w:id="7"/>
-      </w:r>
-    </w:p>
-    <w:p>
-      <w:pPr>
-        <w:pStyle w:val="ListParagraph"/>
-        <w:numPr>
-          <w:ilvl w:val="2"/>
-          <w:numId w:val="1"/>
-        </w:numPr>
-      </w:pPr>
-      <w:r>
-        <w:t xml:space="preserve">Final steps: Combine our three ‘types’ of effort, and group/sum by </w:t>
-      </w:r>
-      <w:proofErr w:type="spellStart"/>
-      <w:r>
-        <w:t>crab_year</w:t>
-      </w:r>
-      <w:proofErr w:type="spellEnd"/>
-      <w:r>
-        <w:t xml:space="preserve">, GRID5KM_ID, Region, </w:t>
-      </w:r>
-      <w:proofErr w:type="spellStart"/>
-      <w:r>
-        <w:t>year_month</w:t>
-      </w:r>
-      <w:proofErr w:type="spellEnd"/>
-      <w:r>
-        <w:t xml:space="preserve">, </w:t>
-      </w:r>
-      <w:r>
-        <w:t xml:space="preserve">and </w:t>
-      </w:r>
-      <w:proofErr w:type="spellStart"/>
-      <w:r>
-        <w:t>date_record</w:t>
-      </w:r>
-      <w:proofErr w:type="spellEnd"/>
-      <w:r>
-        <w:t>.</w:t>
-      </w:r>
-    </w:p>
-    <w:p>
-      <w:pPr>
-        <w:pStyle w:val="ListParagraph"/>
-        <w:numPr>
-          <w:ilvl w:val="2"/>
-          <w:numId w:val="1"/>
-        </w:numPr>
-      </w:pPr>
-      <w:r>
-        <w:t xml:space="preserve">NOTE: because we are working with daily effort values but redistributing based on month, effort that is redistributed according to both the spatial and temporal patterns of the base values, within each year-month. This could be avoided by determining base values/redistributing by day, but this seems like it could </w:t>
-      </w:r>
-      <w:commentRangeStart w:id="8"/>
-      <w:commentRangeStart w:id="9"/>
-      <w:r>
-        <w:t>raise more problems</w:t>
-      </w:r>
-      <w:commentRangeEnd w:id="8"/>
-      <w:r>
-        <w:rPr>
-          <w:rStyle w:val="CommentReference"/>
-        </w:rPr>
         <w:commentReference w:id="8"/>
-      </w:r>
-      <w:commentRangeEnd w:id="9"/>
-      <w:r>
-        <w:rPr>
-          <w:rStyle w:val="CommentReference"/>
-        </w:rPr>
-        <w:commentReference w:id="9"/>
       </w:r>
       <w:r>
         <w:t>. Also, this method and the current one will yield equivalent results once the effort are aggregated to a monthly level.</w:t>
@@ -1311,6 +1306,14 @@
       <w:r>
         <w:t>.</w:t>
       </w:r>
+      <w:r>
+        <w:t xml:space="preserve"> </w:t>
+      </w:r>
+      <w:r>
+        <w:t>The provided depth value(s) are in meters</w:t>
+      </w:r>
+      <w:bookmarkStart w:id="9" w:name="_GoBack"/>
+      <w:bookmarkEnd w:id="9"/>
     </w:p>
     <w:p>
       <w:pPr>
@@ -2128,7 +2131,7 @@
 
 <file path=word/comments.xml><?xml version="1.0" encoding="utf-8"?>
 <w:comments xmlns:wpc="http://schemas.microsoft.com/office/word/2010/wordprocessingCanvas" xmlns:cx="http://schemas.microsoft.com/office/drawing/2014/chartex" xmlns:cx1="http://schemas.microsoft.com/office/drawing/2015/9/8/chartex" xmlns:mc="http://schemas.openxmlformats.org/markup-compatibility/2006" xmlns:o="urn:schemas-microsoft-com:office:office" xmlns:r="http://schemas.openxmlformats.org/officeDocument/2006/relationships" xmlns:m="http://schemas.openxmlformats.org/officeDocument/2006/math" xmlns:v="urn:schemas-microsoft-com:vml" xmlns:wp14="http://schemas.microsoft.com/office/word/2010/wordprocessingDrawing" xmlns:wp="http://schemas.openxmlformats.org/drawingml/2006/wordprocessingDrawing" xmlns:w10="urn:schemas-microsoft-com:office:word" xmlns:w="http://schemas.openxmlformats.org/wordprocessingml/2006/main" xmlns:w14="http://schemas.microsoft.com/office/word/2010/wordml" xmlns:w15="http://schemas.microsoft.com/office/word/2012/wordml" xmlns:w16se="http://schemas.microsoft.com/office/word/2015/wordml/symex" xmlns:wpg="http://schemas.microsoft.com/office/word/2010/wordprocessingGroup" xmlns:wpi="http://schemas.microsoft.com/office/word/2010/wordprocessingInk" xmlns:wne="http://schemas.microsoft.com/office/word/2006/wordml" xmlns:wps="http://schemas.microsoft.com/office/word/2010/wordprocessingShape" mc:Ignorable="w14 w15 w16se wp14">
-  <w:comment w:id="1" w:author="Jameal Samhouri" w:date="2020-04-20T07:40:00Z" w:initials="JS">
+  <w:comment w:id="0" w:author="Jameal Samhouri" w:date="2020-04-20T07:40:00Z" w:initials="JS">
     <w:p>
       <w:pPr>
         <w:pStyle w:val="CommentText"/>
@@ -2144,7 +2147,7 @@
       </w:r>
     </w:p>
   </w:comment>
-  <w:comment w:id="2" w:author="Sam Woodman" w:date="2020-04-20T13:59:00Z" w:initials="SW">
+  <w:comment w:id="1" w:author="Sam Woodman" w:date="2020-04-20T13:59:00Z" w:initials="SW">
     <w:p>
       <w:pPr>
         <w:pStyle w:val="CommentText"/>
@@ -2160,7 +2163,7 @@
       </w:r>
     </w:p>
   </w:comment>
-  <w:comment w:id="3" w:author="Jameal Samhouri" w:date="2020-04-20T07:37:00Z" w:initials="JS">
+  <w:comment w:id="2" w:author="Jameal Samhouri" w:date="2020-04-20T07:37:00Z" w:initials="JS">
     <w:p>
       <w:pPr>
         <w:pStyle w:val="CommentText"/>
@@ -2176,7 +2179,7 @@
       </w:r>
     </w:p>
   </w:comment>
-  <w:comment w:id="4" w:author="Sam Woodman" w:date="2020-04-20T13:58:00Z" w:initials="SW">
+  <w:comment w:id="3" w:author="Sam Woodman" w:date="2020-04-20T13:58:00Z" w:initials="SW">
     <w:p>
       <w:pPr>
         <w:pStyle w:val="CommentText"/>
@@ -2192,7 +2195,7 @@
       </w:r>
     </w:p>
   </w:comment>
-  <w:comment w:id="5" w:author="Jameal Samhouri" w:date="2020-04-20T16:58:00Z" w:initials="JS">
+  <w:comment w:id="4" w:author="Jameal Samhouri" w:date="2020-04-20T16:58:00Z" w:initials="JS">
     <w:p>
       <w:pPr>
         <w:pStyle w:val="CommentText"/>
@@ -2216,7 +2219,7 @@
       </w:r>
     </w:p>
   </w:comment>
-  <w:comment w:id="6" w:author="Jameal Samhouri" w:date="2020-04-20T07:32:00Z" w:initials="JS">
+  <w:comment w:id="5" w:author="Jameal Samhouri" w:date="2020-04-20T07:32:00Z" w:initials="JS">
     <w:p>
       <w:pPr>
         <w:pStyle w:val="CommentText"/>
@@ -2232,7 +2235,7 @@
       </w:r>
     </w:p>
   </w:comment>
-  <w:comment w:id="7" w:author="Sam Woodman" w:date="2020-04-20T13:59:00Z" w:initials="SW">
+  <w:comment w:id="6" w:author="Sam Woodman" w:date="2020-04-20T13:59:00Z" w:initials="SW">
     <w:p>
       <w:pPr>
         <w:pStyle w:val="CommentText"/>
@@ -2248,7 +2251,7 @@
       </w:r>
     </w:p>
   </w:comment>
-  <w:comment w:id="8" w:author="Jameal Samhouri" w:date="2020-04-20T07:33:00Z" w:initials="JS">
+  <w:comment w:id="7" w:author="Jameal Samhouri" w:date="2020-04-20T07:33:00Z" w:initials="JS">
     <w:p>
       <w:pPr>
         <w:pStyle w:val="CommentText"/>
@@ -2264,7 +2267,7 @@
       </w:r>
     </w:p>
   </w:comment>
-  <w:comment w:id="9" w:author="Sam Woodman" w:date="2020-04-20T14:01:00Z" w:initials="SW">
+  <w:comment w:id="8" w:author="Sam Woodman" w:date="2020-04-20T14:01:00Z" w:initials="SW">
     <w:p>
       <w:pPr>
         <w:pStyle w:val="CommentText"/>

</xml_diff>